<commit_message>
added: words import; block schemas
</commit_message>
<xml_diff>
--- a/Docs/Белашков. Лист задания.docx
+++ b/Docs/Белашков. Лист задания.docx
@@ -946,13 +946,13 @@
         <w:spacing w:before="100" w:beforeAutospacing="1" w:after="100" w:afterAutospacing="1"/>
         <w:ind w:left="0" w:firstLine="426"/>
         <w:rPr>
-          <w:color w:val="FF0000"/>
-          <w:szCs w:val="28"/>
-        </w:rPr>
-      </w:pPr>
-      <w:r>
-        <w:rPr>
-          <w:color w:val="FF0000"/>
+          <w:color w:val="000000" w:themeColor="text1"/>
+          <w:szCs w:val="28"/>
+        </w:rPr>
+      </w:pPr>
+      <w:r>
+        <w:rPr>
+          <w:color w:val="000000" w:themeColor="text1"/>
           <w:szCs w:val="28"/>
         </w:rPr>
         <w:t>обеспечивать импорт и экспорт;</w:t>
@@ -968,12 +968,12 @@
         <w:spacing w:before="100" w:beforeAutospacing="1" w:after="100" w:afterAutospacing="1"/>
         <w:ind w:left="0" w:firstLine="426"/>
         <w:rPr>
-          <w:color w:val="FF0000"/>
-        </w:rPr>
-      </w:pPr>
-      <w:r>
-        <w:rPr>
-          <w:color w:val="FF0000"/>
+          <w:color w:val="000000" w:themeColor="text1"/>
+        </w:rPr>
+      </w:pPr>
+      <w:r>
+        <w:rPr>
+          <w:color w:val="000000" w:themeColor="text1"/>
           <w:szCs w:val="28"/>
         </w:rPr>
         <w:t>предоставлять пользователю возможность голосового ввода;</w:t>

</xml_diff>